<commit_message>
MODIFIED: add records in hired candidate tables
</commit_message>
<xml_diff>
--- a/LMS_MySql_Tables/Table_Hired_Candidate.docx
+++ b/LMS_MySql_Tables/Table_Hired_Candidate.docx
@@ -107,8 +107,65 @@
         </w:drawing>
       </w:r>
     </w:p>
+    <w:p/>
+    <w:p>
+      <w:pPr>
+        <w:ind w:firstLine="720"/>
+      </w:pPr>
+      <w:r>
+        <w:rPr>
+          <w:noProof/>
+        </w:rPr>
+        <w:lastRenderedPageBreak/>
+        <w:drawing>
+          <wp:inline distT="0" distB="0" distL="0" distR="0">
+            <wp:extent cx="6217848" cy="4467536"/>
+            <wp:effectExtent l="19050" t="0" r="0" b="0"/>
+            <wp:docPr id="7" name="Picture 7"/>
+            <wp:cNvGraphicFramePr>
+              <a:graphicFrameLocks xmlns:a="http://schemas.openxmlformats.org/drawingml/2006/main" noChangeAspect="1"/>
+            </wp:cNvGraphicFramePr>
+            <a:graphic xmlns:a="http://schemas.openxmlformats.org/drawingml/2006/main">
+              <a:graphicData uri="http://schemas.openxmlformats.org/drawingml/2006/picture">
+                <pic:pic xmlns:pic="http://schemas.openxmlformats.org/drawingml/2006/picture">
+                  <pic:nvPicPr>
+                    <pic:cNvPr id="0" name="Picture 7"/>
+                    <pic:cNvPicPr>
+                      <a:picLocks noChangeAspect="1" noChangeArrowheads="1"/>
+                    </pic:cNvPicPr>
+                  </pic:nvPicPr>
+                  <pic:blipFill>
+                    <a:blip r:embed="rId8"/>
+                    <a:srcRect/>
+                    <a:stretch>
+                      <a:fillRect/>
+                    </a:stretch>
+                  </pic:blipFill>
+                  <pic:spPr bwMode="auto">
+                    <a:xfrm>
+                      <a:off x="0" y="0"/>
+                      <a:ext cx="6226383" cy="4473668"/>
+                    </a:xfrm>
+                    <a:prstGeom prst="rect">
+                      <a:avLst/>
+                    </a:prstGeom>
+                    <a:noFill/>
+                    <a:ln w="9525">
+                      <a:noFill/>
+                      <a:miter lim="800000"/>
+                      <a:headEnd/>
+                      <a:tailEnd/>
+                    </a:ln>
+                  </pic:spPr>
+                </pic:pic>
+              </a:graphicData>
+            </a:graphic>
+          </wp:inline>
+        </w:drawing>
+      </w:r>
+    </w:p>
     <w:sectPr>
-      <w:headerReference w:type="default" r:id="rId8"/>
+      <w:headerReference w:type="default" r:id="rId9"/>
       <w:pgSz w:w="12240" w:h="15840"/>
       <w:pgMar w:top="1440" w:right="1440" w:bottom="1440" w:left="1440" w:header="720" w:footer="720" w:gutter="0"/>
       <w:cols w:space="720"/>
@@ -205,7 +262,7 @@
             <w:sz w:val="32"/>
             <w:szCs w:val="32"/>
           </w:rPr>
-          <w:t xml:space="preserve">Table : hired_candidate </w:t>
+          <w:t>Table : hired_candidate</w:t>
         </w:r>
       </w:p>
     </w:sdtContent>
@@ -567,7 +624,7 @@
   </w:compat>
   <w:rsids>
     <w:rsidRoot w:val="00EA55CA"/>
-    <w:rsid w:val="0018417A"/>
+    <w:rsid w:val="0099426E"/>
     <w:rsid w:val="00EA55CA"/>
   </w:rsids>
   <m:mathPr>

</xml_diff>